<commit_message>
Updated word doc version of resume
</commit_message>
<xml_diff>
--- a/Vaswani_Resume.docx
+++ b/Vaswani_Resume.docx
@@ -185,8 +185,19 @@
           <w:sz w:val="20"/>
           <w:szCs w:val="20"/>
         </w:rPr>
-        <w:t xml:space="preserve"> HTML/CSS, XML, Git</w:t>
-      </w:r>
+        <w:t xml:space="preserve"> HTML/CSS, XML, </w:t>
+      </w:r>
+      <w:proofErr w:type="spellStart"/>
+      <w:r>
+        <w:rPr>
+          <w:rFonts w:ascii="Helvetica Neue" w:eastAsia="Helvetica Neue" w:hAnsi="Helvetica Neue" w:cs="Helvetica Neue"/>
+          <w:color w:val="3F3F3F"/>
+          <w:sz w:val="20"/>
+          <w:szCs w:val="20"/>
+        </w:rPr>
+        <w:t>Git</w:t>
+      </w:r>
+      <w:proofErr w:type="spellEnd"/>
       <w:r>
         <w:rPr>
           <w:rFonts w:ascii="Helvetica Neue" w:eastAsia="Helvetica Neue" w:hAnsi="Helvetica Neue" w:cs="Helvetica Neue"/>
@@ -262,7 +273,27 @@
           <w:sz w:val="20"/>
           <w:szCs w:val="20"/>
         </w:rPr>
-        <w:t xml:space="preserve">and Microsoft XNA, Unity 3D, Xcode, Maya, </w:t>
+        <w:t xml:space="preserve">and Microsoft XNA, Unity 3D, </w:t>
+      </w:r>
+      <w:proofErr w:type="spellStart"/>
+      <w:r>
+        <w:rPr>
+          <w:rFonts w:ascii="Helvetica Neue" w:eastAsia="Helvetica Neue" w:hAnsi="Helvetica Neue" w:cs="Helvetica Neue"/>
+          <w:color w:val="3F3F3F"/>
+          <w:sz w:val="20"/>
+          <w:szCs w:val="20"/>
+        </w:rPr>
+        <w:t>Xcode</w:t>
+      </w:r>
+      <w:proofErr w:type="spellEnd"/>
+      <w:r>
+        <w:rPr>
+          <w:rFonts w:ascii="Helvetica Neue" w:eastAsia="Helvetica Neue" w:hAnsi="Helvetica Neue" w:cs="Helvetica Neue"/>
+          <w:color w:val="3F3F3F"/>
+          <w:sz w:val="20"/>
+          <w:szCs w:val="20"/>
+        </w:rPr>
+        <w:t xml:space="preserve">, Maya, </w:t>
       </w:r>
       <w:r>
         <w:rPr>
@@ -305,7 +336,16 @@
           <w:sz w:val="20"/>
           <w:szCs w:val="20"/>
         </w:rPr>
-        <w:t xml:space="preserve"> Javascript, Swift, C++, PHP</w:t>
+        <w:t xml:space="preserve"> JavaS</w:t>
+      </w:r>
+      <w:r>
+        <w:rPr>
+          <w:rFonts w:ascii="Helvetica Neue" w:eastAsia="Helvetica Neue" w:hAnsi="Helvetica Neue" w:cs="Helvetica Neue"/>
+          <w:color w:val="3F3F3F"/>
+          <w:sz w:val="20"/>
+          <w:szCs w:val="20"/>
+        </w:rPr>
+        <w:t>cript, Swift, C++</w:t>
       </w:r>
     </w:p>
     <w:p>
@@ -318,6 +358,8 @@
         </w:rPr>
         <w:t>Education and Training</w:t>
       </w:r>
+      <w:bookmarkStart w:id="0" w:name="_GoBack"/>
+      <w:bookmarkEnd w:id="0"/>
     </w:p>
     <w:p>
       <w:r>
@@ -933,10 +975,18 @@
           <w:sz w:val="18"/>
           <w:szCs w:val="18"/>
         </w:rPr>
-        <w:t>s which were wrapped in Hystrix</w:t>
-      </w:r>
-      <w:bookmarkStart w:id="0" w:name="_GoBack"/>
-      <w:bookmarkEnd w:id="0"/>
+        <w:t xml:space="preserve">s which were wrapped in </w:t>
+      </w:r>
+      <w:proofErr w:type="spellStart"/>
+      <w:r>
+        <w:rPr>
+          <w:rFonts w:ascii="Helvetica Neue" w:eastAsia="Helvetica Neue" w:hAnsi="Helvetica Neue" w:cs="Helvetica Neue"/>
+          <w:sz w:val="18"/>
+          <w:szCs w:val="18"/>
+        </w:rPr>
+        <w:t>Hystrix</w:t>
+      </w:r>
+      <w:proofErr w:type="spellEnd"/>
     </w:p>
     <w:p>
       <w:pPr>
@@ -1117,6 +1167,7 @@
       </w:r>
     </w:p>
     <w:p>
+      <w:proofErr w:type="spellStart"/>
       <w:r>
         <w:rPr>
           <w:rFonts w:ascii="Helvetica Neue" w:eastAsia="Helvetica Neue" w:hAnsi="Helvetica Neue" w:cs="Helvetica Neue"/>
@@ -1124,7 +1175,17 @@
           <w:sz w:val="20"/>
           <w:szCs w:val="20"/>
         </w:rPr>
-        <w:t>FriendlyU –</w:t>
+        <w:t>FriendlyU</w:t>
+      </w:r>
+      <w:proofErr w:type="spellEnd"/>
+      <w:r>
+        <w:rPr>
+          <w:rFonts w:ascii="Helvetica Neue" w:eastAsia="Helvetica Neue" w:hAnsi="Helvetica Neue" w:cs="Helvetica Neue"/>
+          <w:b/>
+          <w:sz w:val="20"/>
+          <w:szCs w:val="20"/>
+        </w:rPr>
+        <w:t xml:space="preserve"> –</w:t>
       </w:r>
       <w:r>
         <w:rPr>
@@ -1353,6 +1414,7 @@
           <w:szCs w:val="20"/>
         </w:rPr>
       </w:pPr>
+      <w:proofErr w:type="spellStart"/>
       <w:r>
         <w:rPr>
           <w:rFonts w:ascii="Helvetica Neue" w:eastAsia="Helvetica Neue" w:hAnsi="Helvetica Neue" w:cs="Helvetica Neue"/>
@@ -1360,7 +1422,17 @@
           <w:sz w:val="20"/>
           <w:szCs w:val="20"/>
         </w:rPr>
-        <w:t xml:space="preserve">iCanCode School – </w:t>
+        <w:t>iCanCode</w:t>
+      </w:r>
+      <w:proofErr w:type="spellEnd"/>
+      <w:r>
+        <w:rPr>
+          <w:rFonts w:ascii="Helvetica Neue" w:eastAsia="Helvetica Neue" w:hAnsi="Helvetica Neue" w:cs="Helvetica Neue"/>
+          <w:b/>
+          <w:sz w:val="20"/>
+          <w:szCs w:val="20"/>
+        </w:rPr>
+        <w:t xml:space="preserve"> School – </w:t>
       </w:r>
       <w:r>
         <w:rPr>
@@ -1604,8 +1676,18 @@
           <w:sz w:val="18"/>
           <w:szCs w:val="18"/>
         </w:rPr>
-        <w:t>An iOS app coded in Swift using Xcode</w:t>
-      </w:r>
+        <w:t xml:space="preserve">An iOS app coded in Swift using </w:t>
+      </w:r>
+      <w:proofErr w:type="spellStart"/>
+      <w:r>
+        <w:rPr>
+          <w:rFonts w:ascii="Helvetica Neue" w:eastAsia="Helvetica Neue" w:hAnsi="Helvetica Neue" w:cs="Helvetica Neue"/>
+          <w:sz w:val="18"/>
+          <w:szCs w:val="18"/>
+        </w:rPr>
+        <w:t>Xcode</w:t>
+      </w:r>
+      <w:proofErr w:type="spellEnd"/>
     </w:p>
     <w:p>
       <w:pPr>
@@ -1926,7 +2008,25 @@
           <w:sz w:val="18"/>
           <w:szCs w:val="18"/>
         </w:rPr>
-        <w:t xml:space="preserve">ade with C# in Visual Studio and MonoGame  </w:t>
+        <w:t xml:space="preserve">ade with C# in Visual Studio and </w:t>
+      </w:r>
+      <w:proofErr w:type="spellStart"/>
+      <w:r>
+        <w:rPr>
+          <w:rFonts w:ascii="Helvetica Neue" w:eastAsia="Helvetica Neue" w:hAnsi="Helvetica Neue" w:cs="Helvetica Neue"/>
+          <w:sz w:val="18"/>
+          <w:szCs w:val="18"/>
+        </w:rPr>
+        <w:t>MonoGame</w:t>
+      </w:r>
+      <w:proofErr w:type="spellEnd"/>
+      <w:r>
+        <w:rPr>
+          <w:rFonts w:ascii="Helvetica Neue" w:eastAsia="Helvetica Neue" w:hAnsi="Helvetica Neue" w:cs="Helvetica Neue"/>
+          <w:sz w:val="18"/>
+          <w:szCs w:val="18"/>
+        </w:rPr>
+        <w:t xml:space="preserve">  </w:t>
       </w:r>
     </w:p>
     <w:p>
@@ -2006,6 +2106,7 @@
           <w:szCs w:val="18"/>
         </w:rPr>
       </w:pPr>
+      <w:proofErr w:type="spellStart"/>
       <w:r>
         <w:rPr>
           <w:rFonts w:ascii="Helvetica Neue" w:eastAsia="Helvetica Neue" w:hAnsi="Helvetica Neue" w:cs="Helvetica Neue"/>
@@ -2015,6 +2116,7 @@
         </w:rPr>
         <w:t>codeRIT</w:t>
       </w:r>
+      <w:proofErr w:type="spellEnd"/>
       <w:r>
         <w:rPr>
           <w:rFonts w:ascii="Helvetica Neue" w:eastAsia="Helvetica Neue" w:hAnsi="Helvetica Neue" w:cs="Helvetica Neue"/>
@@ -2046,7 +2148,25 @@
           <w:sz w:val="18"/>
           <w:szCs w:val="18"/>
         </w:rPr>
-        <w:t xml:space="preserve">for BrickHack </w:t>
+        <w:t xml:space="preserve">for </w:t>
+      </w:r>
+      <w:proofErr w:type="spellStart"/>
+      <w:r>
+        <w:rPr>
+          <w:rFonts w:ascii="Helvetica Neue" w:eastAsia="Helvetica Neue" w:hAnsi="Helvetica Neue" w:cs="Helvetica Neue"/>
+          <w:sz w:val="18"/>
+          <w:szCs w:val="18"/>
+        </w:rPr>
+        <w:t>BrickHack</w:t>
+      </w:r>
+      <w:proofErr w:type="spellEnd"/>
+      <w:r>
+        <w:rPr>
+          <w:rFonts w:ascii="Helvetica Neue" w:eastAsia="Helvetica Neue" w:hAnsi="Helvetica Neue" w:cs="Helvetica Neue"/>
+          <w:sz w:val="18"/>
+          <w:szCs w:val="18"/>
+        </w:rPr>
+        <w:t xml:space="preserve"> </w:t>
       </w:r>
       <w:r>
         <w:rPr>
@@ -2134,6 +2254,7 @@
         </w:rPr>
         <w:tab/>
       </w:r>
+      <w:proofErr w:type="spellStart"/>
       <w:r>
         <w:rPr>
           <w:rFonts w:ascii="Helvetica Neue" w:eastAsia="Helvetica Neue" w:hAnsi="Helvetica Neue" w:cs="Helvetica Neue"/>
@@ -2141,7 +2262,17 @@
           <w:sz w:val="18"/>
           <w:szCs w:val="18"/>
         </w:rPr>
-        <w:t xml:space="preserve">BrickHack 2015: </w:t>
+        <w:t>BrickHack</w:t>
+      </w:r>
+      <w:proofErr w:type="spellEnd"/>
+      <w:r>
+        <w:rPr>
+          <w:rFonts w:ascii="Helvetica Neue" w:eastAsia="Helvetica Neue" w:hAnsi="Helvetica Neue" w:cs="Helvetica Neue"/>
+          <w:b/>
+          <w:sz w:val="18"/>
+          <w:szCs w:val="18"/>
+        </w:rPr>
+        <w:t xml:space="preserve"> 2015: </w:t>
       </w:r>
       <w:r>
         <w:rPr>
@@ -2159,6 +2290,7 @@
         </w:rPr>
         <w:tab/>
       </w:r>
+      <w:proofErr w:type="spellStart"/>
       <w:r>
         <w:rPr>
           <w:rFonts w:ascii="Helvetica Neue" w:eastAsia="Helvetica Neue" w:hAnsi="Helvetica Neue" w:cs="Helvetica Neue"/>
@@ -2166,15 +2298,43 @@
           <w:sz w:val="18"/>
           <w:szCs w:val="18"/>
         </w:rPr>
-        <w:t xml:space="preserve">Bitcamp 2016: </w:t>
-      </w:r>
-      <w:r>
-        <w:rPr>
-          <w:rFonts w:ascii="Helvetica Neue" w:eastAsia="Helvetica Neue" w:hAnsi="Helvetica Neue" w:cs="Helvetica Neue"/>
-          <w:sz w:val="18"/>
-          <w:szCs w:val="18"/>
-        </w:rPr>
-        <w:t>Winner: Sparkpost API, Best Domain Name</w:t>
+        <w:t>Bitcamp</w:t>
+      </w:r>
+      <w:proofErr w:type="spellEnd"/>
+      <w:r>
+        <w:rPr>
+          <w:rFonts w:ascii="Helvetica Neue" w:eastAsia="Helvetica Neue" w:hAnsi="Helvetica Neue" w:cs="Helvetica Neue"/>
+          <w:b/>
+          <w:sz w:val="18"/>
+          <w:szCs w:val="18"/>
+        </w:rPr>
+        <w:t xml:space="preserve"> 2016: </w:t>
+      </w:r>
+      <w:r>
+        <w:rPr>
+          <w:rFonts w:ascii="Helvetica Neue" w:eastAsia="Helvetica Neue" w:hAnsi="Helvetica Neue" w:cs="Helvetica Neue"/>
+          <w:sz w:val="18"/>
+          <w:szCs w:val="18"/>
+        </w:rPr>
+        <w:t xml:space="preserve">Winner: </w:t>
+      </w:r>
+      <w:proofErr w:type="spellStart"/>
+      <w:r>
+        <w:rPr>
+          <w:rFonts w:ascii="Helvetica Neue" w:eastAsia="Helvetica Neue" w:hAnsi="Helvetica Neue" w:cs="Helvetica Neue"/>
+          <w:sz w:val="18"/>
+          <w:szCs w:val="18"/>
+        </w:rPr>
+        <w:t>Sparkpost</w:t>
+      </w:r>
+      <w:proofErr w:type="spellEnd"/>
+      <w:r>
+        <w:rPr>
+          <w:rFonts w:ascii="Helvetica Neue" w:eastAsia="Helvetica Neue" w:hAnsi="Helvetica Neue" w:cs="Helvetica Neue"/>
+          <w:sz w:val="18"/>
+          <w:szCs w:val="18"/>
+        </w:rPr>
+        <w:t xml:space="preserve"> API, Best Domain Name</w:t>
       </w:r>
     </w:p>
     <w:p>
@@ -2220,6 +2380,7 @@
         </w:rPr>
         <w:tab/>
       </w:r>
+      <w:proofErr w:type="spellStart"/>
       <w:r>
         <w:rPr>
           <w:rFonts w:ascii="Helvetica Neue" w:eastAsia="Helvetica Neue" w:hAnsi="Helvetica Neue" w:cs="Helvetica Neue"/>
@@ -2227,16 +2388,36 @@
           <w:sz w:val="18"/>
           <w:szCs w:val="18"/>
         </w:rPr>
-        <w:t xml:space="preserve">WiCHacks 2016: </w:t>
-      </w:r>
-      <w:r>
-        <w:rPr>
-          <w:rFonts w:ascii="Helvetica Neue" w:eastAsia="Helvetica Neue" w:hAnsi="Helvetica Neue" w:cs="Helvetica Neue"/>
-          <w:sz w:val="18"/>
-          <w:szCs w:val="18"/>
-        </w:rPr>
-        <w:t>Winner: Best Women and Gender Hack and Best UI Design by Hubspot</w:t>
-      </w:r>
+        <w:t>WiCHacks</w:t>
+      </w:r>
+      <w:proofErr w:type="spellEnd"/>
+      <w:r>
+        <w:rPr>
+          <w:rFonts w:ascii="Helvetica Neue" w:eastAsia="Helvetica Neue" w:hAnsi="Helvetica Neue" w:cs="Helvetica Neue"/>
+          <w:b/>
+          <w:sz w:val="18"/>
+          <w:szCs w:val="18"/>
+        </w:rPr>
+        <w:t xml:space="preserve"> 2016: </w:t>
+      </w:r>
+      <w:r>
+        <w:rPr>
+          <w:rFonts w:ascii="Helvetica Neue" w:eastAsia="Helvetica Neue" w:hAnsi="Helvetica Neue" w:cs="Helvetica Neue"/>
+          <w:sz w:val="18"/>
+          <w:szCs w:val="18"/>
+        </w:rPr>
+        <w:t xml:space="preserve">Winner: Best Women and Gender Hack and Best UI Design by </w:t>
+      </w:r>
+      <w:proofErr w:type="spellStart"/>
+      <w:r>
+        <w:rPr>
+          <w:rFonts w:ascii="Helvetica Neue" w:eastAsia="Helvetica Neue" w:hAnsi="Helvetica Neue" w:cs="Helvetica Neue"/>
+          <w:sz w:val="18"/>
+          <w:szCs w:val="18"/>
+        </w:rPr>
+        <w:t>Hubspot</w:t>
+      </w:r>
+      <w:proofErr w:type="spellEnd"/>
       <w:r>
         <w:rPr>
           <w:rFonts w:ascii="Helvetica Neue" w:eastAsia="Helvetica Neue" w:hAnsi="Helvetica Neue" w:cs="Helvetica Neue"/>
@@ -2505,8 +2686,18 @@
         <w:b/>
         <w:color w:val="3F3F3F"/>
       </w:rPr>
-      <w:t xml:space="preserve">       snehavaswani.com       github.com/svaswani</w:t>
+      <w:t xml:space="preserve">       snehavaswani.com       github.com/</w:t>
     </w:r>
+    <w:proofErr w:type="spellStart"/>
+    <w:r>
+      <w:rPr>
+        <w:rFonts w:ascii="Times New Roman" w:eastAsia="Times New Roman" w:hAnsi="Times New Roman" w:cs="Times New Roman"/>
+        <w:b/>
+        <w:color w:val="3F3F3F"/>
+      </w:rPr>
+      <w:t>svaswani</w:t>
+    </w:r>
+    <w:proofErr w:type="spellEnd"/>
   </w:p>
 </w:hdr>
 </file>

</xml_diff>

<commit_message>
Updated iCanCode school info
</commit_message>
<xml_diff>
--- a/Vaswani_Resume.docx
+++ b/Vaswani_Resume.docx
@@ -358,8 +358,6 @@
         </w:rPr>
         <w:t>Education and Training</w:t>
       </w:r>
-      <w:bookmarkStart w:id="0" w:name="_GoBack"/>
-      <w:bookmarkEnd w:id="0"/>
     </w:p>
     <w:p>
       <w:r>
@@ -1496,7 +1494,23 @@
           <w:sz w:val="18"/>
           <w:szCs w:val="18"/>
         </w:rPr>
-        <w:t xml:space="preserve">-Teach coding concepts to children grades 1-8  </w:t>
+        <w:t>-Teach coding</w:t>
+      </w:r>
+      <w:r>
+        <w:rPr>
+          <w:rFonts w:ascii="Helvetica Neue" w:eastAsia="Helvetica Neue" w:hAnsi="Helvetica Neue" w:cs="Helvetica Neue"/>
+          <w:sz w:val="18"/>
+          <w:szCs w:val="18"/>
+        </w:rPr>
+        <w:t xml:space="preserve"> concepts to children grades 1-12</w:t>
+      </w:r>
+      <w:r>
+        <w:rPr>
+          <w:rFonts w:ascii="Helvetica Neue" w:eastAsia="Helvetica Neue" w:hAnsi="Helvetica Neue" w:cs="Helvetica Neue"/>
+          <w:sz w:val="18"/>
+          <w:szCs w:val="18"/>
+        </w:rPr>
+        <w:t xml:space="preserve">  </w:t>
       </w:r>
     </w:p>
     <w:p>
@@ -1540,6 +1554,8 @@
         </w:rPr>
         <w:t>-Communicate with parents</w:t>
       </w:r>
+      <w:bookmarkStart w:id="0" w:name="_GoBack"/>
+      <w:bookmarkEnd w:id="0"/>
     </w:p>
     <w:p>
       <w:pPr>

</xml_diff>